<commit_message>
update docs for Threads="True" options
</commit_message>
<xml_diff>
--- a/docs/Civet_option_override.docx
+++ b/docs/Civet_option_override.docx
@@ -308,7 +308,7 @@
           <w:sz w:val="22"/>
           <w:szCs w:val="22"/>
         </w:rPr>
-        <w:t xml:space="preserve">me=”…” </w:t>
+        <w:t xml:space="preserve">me=”...” </w:t>
       </w:r>
       <w:proofErr w:type="spellStart"/>
       <w:r>
@@ -326,7 +326,15 @@
           <w:sz w:val="22"/>
           <w:szCs w:val="22"/>
         </w:rPr>
-        <w:t xml:space="preserve">=”…” </w:t>
+        <w:t>=”...</w:t>
+      </w:r>
+      <w:r>
+        <w:rPr>
+          <w:rFonts w:ascii="Courier New" w:hAnsi="Courier New" w:cs="Courier New"/>
+          <w:sz w:val="22"/>
+          <w:szCs w:val="22"/>
+        </w:rPr>
+        <w:t xml:space="preserve">” </w:t>
       </w:r>
       <w:proofErr w:type="spellStart"/>
       <w:r>
@@ -352,7 +360,31 @@
           <w:sz w:val="22"/>
           <w:szCs w:val="22"/>
         </w:rPr>
-        <w:t>=”…” value=”…” /&gt;</w:t>
+        <w:t>=”...” value=”...</w:t>
+      </w:r>
+      <w:r>
+        <w:rPr>
+          <w:rFonts w:ascii="Courier New" w:hAnsi="Courier New" w:cs="Courier New"/>
+          <w:sz w:val="22"/>
+          <w:szCs w:val="22"/>
+        </w:rPr>
+        <w:t xml:space="preserve">” </w:t>
+      </w:r>
+      <w:r>
+        <w:rPr>
+          <w:rFonts w:ascii="Courier New" w:hAnsi="Courier New" w:cs="Courier New"/>
+          <w:sz w:val="22"/>
+          <w:szCs w:val="22"/>
+        </w:rPr>
+        <w:t xml:space="preserve">threads=”...” </w:t>
+      </w:r>
+      <w:r>
+        <w:rPr>
+          <w:rFonts w:ascii="Courier New" w:hAnsi="Courier New" w:cs="Courier New"/>
+          <w:sz w:val="22"/>
+          <w:szCs w:val="22"/>
+        </w:rPr>
+        <w:t>/&gt;</w:t>
       </w:r>
     </w:p>
     <w:p>
@@ -373,11 +405,63 @@
         <w:rPr>
           <w:rFonts w:ascii="Courier New" w:hAnsi="Courier New" w:cs="Courier New"/>
         </w:rPr>
+        <w:t>from_</w:t>
+      </w:r>
+      <w:proofErr w:type="gramStart"/>
+      <w:r>
+        <w:rPr>
+          <w:rFonts w:ascii="Courier New" w:hAnsi="Courier New" w:cs="Courier New"/>
+        </w:rPr>
+        <w:t>file</w:t>
+      </w:r>
+      <w:proofErr w:type="spellEnd"/>
+      <w:r>
+        <w:t xml:space="preserve"> </w:t>
+      </w:r>
+      <w:r>
+        <w:t>,</w:t>
+      </w:r>
+      <w:proofErr w:type="gramEnd"/>
+      <w:r>
+        <w:t xml:space="preserve"> </w:t>
+      </w:r>
+      <w:r>
+        <w:rPr>
+          <w:rFonts w:ascii="Courier New" w:hAnsi="Courier New"/>
+        </w:rPr>
+        <w:t>threads</w:t>
+      </w:r>
+      <w:r>
+        <w:t xml:space="preserve">, and </w:t>
+      </w:r>
+      <w:r>
+        <w:rPr>
+          <w:rFonts w:ascii="Courier New" w:hAnsi="Courier New" w:cs="Courier New"/>
+        </w:rPr>
+        <w:t>value</w:t>
+      </w:r>
+      <w:r>
+        <w:t xml:space="preserve"> attributes are mutually exclusive and </w:t>
+      </w:r>
+      <w:r>
+        <w:t>cannot</w:t>
+      </w:r>
+      <w:r>
+        <w:t xml:space="preserve"> be specified for the same option tag.</w:t>
+      </w:r>
+      <w:r>
+        <w:t xml:space="preserve"> Currently options with the </w:t>
+      </w:r>
+      <w:proofErr w:type="spellStart"/>
+      <w:r>
+        <w:rPr>
+          <w:rFonts w:ascii="Courier New" w:hAnsi="Courier New" w:cs="Courier New"/>
+        </w:rPr>
         <w:t>from_file</w:t>
       </w:r>
       <w:proofErr w:type="spellEnd"/>
       <w:r>
-        <w:t xml:space="preserve"> and </w:t>
+        <w:t xml:space="preserve"> attribute cannot be overridden; only the </w:t>
       </w:r>
       <w:r>
         <w:rPr>
@@ -386,36 +470,39 @@
         <w:t>value</w:t>
       </w:r>
       <w:r>
-        <w:t xml:space="preserve"> attributes are mutually exclusive and </w:t>
-      </w:r>
-      <w:r>
-        <w:t>cannot</w:t>
-      </w:r>
-      <w:r>
-        <w:t xml:space="preserve"> be specified for the same option tag.</w:t>
-      </w:r>
-      <w:r>
-        <w:t xml:space="preserve"> Currently options with the </w:t>
+        <w:t xml:space="preserve"> </w:t>
+      </w:r>
+      <w:r>
+        <w:t xml:space="preserve">or </w:t>
+      </w:r>
+      <w:r>
+        <w:rPr>
+          <w:rFonts w:ascii="Courier New" w:hAnsi="Courier New"/>
+        </w:rPr>
+        <w:t>threads</w:t>
+      </w:r>
+      <w:r>
+        <w:t xml:space="preserve"> </w:t>
+      </w:r>
+      <w:r>
+        <w:t xml:space="preserve">attribute </w:t>
+      </w:r>
+      <w:r>
+        <w:t xml:space="preserve">of an option can be overridden. </w:t>
+      </w:r>
+    </w:p>
+    <w:p/>
+    <w:p>
+      <w:r>
+        <w:t xml:space="preserve">If a threads=”True” option is overridden, then this may override the Tool’s threads attribute when submitting the job. (If all threads options are overridden, then the maximum value for any thread option will be used as the </w:t>
       </w:r>
       <w:proofErr w:type="spellStart"/>
       <w:r>
-        <w:rPr>
-          <w:rFonts w:ascii="Courier New" w:hAnsi="Courier New" w:cs="Courier New"/>
-        </w:rPr>
-        <w:t>from_file</w:t>
+        <w:t>ppn</w:t>
       </w:r>
       <w:proofErr w:type="spellEnd"/>
       <w:r>
-        <w:t xml:space="preserve"> attribute cannot be overridden; only the </w:t>
-      </w:r>
-      <w:r>
-        <w:rPr>
-          <w:rFonts w:ascii="Courier New" w:hAnsi="Courier New" w:cs="Courier New"/>
-        </w:rPr>
-        <w:t>value</w:t>
-      </w:r>
-      <w:r>
-        <w:t xml:space="preserve"> attribute of an option can be overridden. </w:t>
+        <w:t xml:space="preserve"> value during job submission.)</w:t>
       </w:r>
     </w:p>
     <w:p/>
@@ -427,7 +514,12 @@
     <w:p/>
     <w:p>
       <w:r>
-        <w:t>For example, this option:</w:t>
+        <w:t>For example, this option</w:t>
+      </w:r>
+      <w:bookmarkStart w:id="0" w:name="_GoBack"/>
+      <w:bookmarkEnd w:id="0"/>
+      <w:r>
+        <w:t>:</w:t>
       </w:r>
     </w:p>
     <w:p/>
@@ -892,8 +984,6 @@
       <w:r>
         <w:t>.  Lines beginning with the # character will be ignored.</w:t>
       </w:r>
-      <w:bookmarkStart w:id="0" w:name="_GoBack"/>
-      <w:bookmarkEnd w:id="0"/>
     </w:p>
     <w:sectPr>
       <w:pgSz w:w="12240" w:h="15840"/>

</xml_diff>